<commit_message>
Vehicle Use case descriptions
The vehicle use cases are now completed
</commit_message>
<xml_diff>
--- a/UML/Use Case Descriptions.docx
+++ b/UML/Use Case Descriptions.docx
@@ -3,13 +3,14 @@
 <w:document xmlns:wpc="http://schemas.microsoft.com/office/word/2010/wordprocessingCanvas" xmlns:mc="http://schemas.openxmlformats.org/markup-compatibility/2006" xmlns:o="urn:schemas-microsoft-com:office:office" xmlns:r="http://schemas.openxmlformats.org/officeDocument/2006/relationships" xmlns:m="http://schemas.openxmlformats.org/officeDocument/2006/math" xmlns:v="urn:schemas-microsoft-com:vml" xmlns:wp14="http://schemas.microsoft.com/office/word/2010/wordprocessingDrawing" xmlns:wp="http://schemas.openxmlformats.org/drawingml/2006/wordprocessingDrawing" xmlns:w10="urn:schemas-microsoft-com:office:word" xmlns:w="http://schemas.openxmlformats.org/wordprocessingml/2006/main" xmlns:w14="http://schemas.microsoft.com/office/word/2010/wordml" xmlns:wpg="http://schemas.microsoft.com/office/word/2010/wordprocessingGroup" xmlns:wpi="http://schemas.microsoft.com/office/word/2010/wordprocessingInk" xmlns:wne="http://schemas.microsoft.com/office/word/2006/wordml" xmlns:wps="http://schemas.microsoft.com/office/word/2010/wordprocessingShape" mc:Ignorable="w14 wp14">
   <w:body>
     <w:p>
-      <w:bookmarkStart w:id="0" w:name="_GoBack"/>
-      <w:bookmarkEnd w:id="0"/>
       <w:r>
         <w:t>Use Case:</w:t>
       </w:r>
       <w:r>
         <w:tab/>
+      </w:r>
+      <w:r>
+        <w:t>Delete Vehicle</w:t>
       </w:r>
     </w:p>
     <w:tbl>
@@ -30,6 +31,9 @@
             <w:r>
               <w:t xml:space="preserve">Precondition: </w:t>
             </w:r>
+            <w:r>
+              <w:t>User will have a list of current vehicles displayed on screen</w:t>
+            </w:r>
           </w:p>
           <w:p/>
           <w:p/>
@@ -44,6 +48,9 @@
             <w:r>
               <w:t xml:space="preserve">Actors: </w:t>
             </w:r>
+            <w:r>
+              <w:t>User</w:t>
+            </w:r>
           </w:p>
           <w:p/>
           <w:p/>
@@ -58,6 +65,17 @@
             <w:r>
               <w:t xml:space="preserve">Description: </w:t>
             </w:r>
+            <w:r>
+              <w:t xml:space="preserve">User will have a list of the current vehicles on screen, they will then navigate to the part where the current vehicles are and then press on the delete button which will send a delete request to the </w:t>
+            </w:r>
+            <w:proofErr w:type="spellStart"/>
+            <w:r>
+              <w:t>api</w:t>
+            </w:r>
+            <w:proofErr w:type="spellEnd"/>
+            <w:r>
+              <w:t xml:space="preserve"> and delete that vehicle from the list.</w:t>
+            </w:r>
           </w:p>
           <w:p/>
           <w:p/>
@@ -98,6 +116,11 @@
             <w:r>
               <w:t>Post Condition:</w:t>
             </w:r>
+            <w:r>
+              <w:t xml:space="preserve"> User will no longer be able to see the vehicle in the list of vehicles from the api.</w:t>
+            </w:r>
+            <w:bookmarkStart w:id="0" w:name="_GoBack"/>
+            <w:bookmarkEnd w:id="0"/>
           </w:p>
           <w:p/>
           <w:p/>

</xml_diff>